<commit_message>
Added text evalutaion metrics to panel report
</commit_message>
<xml_diff>
--- a/Panel Presentation/Panel_Report.docx
+++ b/Panel Presentation/Panel_Report.docx
@@ -399,7 +399,6 @@
           <w:szCs w:val="28"/>
         </w:rPr>
       </w:pPr>
-      <w:proofErr w:type="spellStart"/>
       <w:r>
         <w:rPr>
           <w:rFonts w:asciiTheme="minorHAnsi" w:hAnsiTheme="minorHAnsi" w:cstheme="minorHAnsi"/>
@@ -420,7 +419,6 @@
         </w:rPr>
         <w:t>a</w:t>
       </w:r>
-      <w:proofErr w:type="spellEnd"/>
       <w:r>
         <w:rPr>
           <w:rFonts w:asciiTheme="minorHAnsi" w:hAnsiTheme="minorHAnsi" w:cstheme="minorHAnsi"/>
@@ -587,8 +585,6 @@
           <w:szCs w:val="28"/>
         </w:rPr>
       </w:pPr>
-      <w:bookmarkStart w:id="1" w:name="_GoBack"/>
-      <w:bookmarkEnd w:id="1"/>
     </w:p>
     <w:p>
       <w:pPr>
@@ -611,31 +607,7 @@
           <w:sz w:val="28"/>
           <w:szCs w:val="28"/>
         </w:rPr>
-        <w:t xml:space="preserve">Shetty </w:t>
-      </w:r>
-      <w:proofErr w:type="spellStart"/>
-      <w:r>
-        <w:rPr>
-          <w:rFonts w:asciiTheme="minorHAnsi" w:hAnsiTheme="minorHAnsi" w:cstheme="minorHAnsi"/>
-          <w:b/>
-          <w:bCs/>
-          <w:color w:val="auto"/>
-          <w:sz w:val="28"/>
-          <w:szCs w:val="28"/>
-        </w:rPr>
-        <w:t>Yashas</w:t>
-      </w:r>
-      <w:proofErr w:type="spellEnd"/>
-      <w:r>
-        <w:rPr>
-          <w:rFonts w:asciiTheme="minorHAnsi" w:hAnsiTheme="minorHAnsi" w:cstheme="minorHAnsi"/>
-          <w:b/>
-          <w:bCs/>
-          <w:color w:val="auto"/>
-          <w:sz w:val="28"/>
-          <w:szCs w:val="28"/>
-        </w:rPr>
-        <w:t xml:space="preserve"> Shashidhar</w:t>
+        <w:t>Shetty Yashas Shashidhar</w:t>
       </w:r>
     </w:p>
     <w:p>
@@ -1282,21 +1254,7 @@
         <w:rPr>
           <w:rFonts w:asciiTheme="minorHAnsi" w:hAnsiTheme="minorHAnsi" w:cstheme="minorHAnsi"/>
         </w:rPr>
-        <w:t xml:space="preserve"> is the </w:t>
-      </w:r>
-      <w:proofErr w:type="spellStart"/>
-      <w:r>
-        <w:rPr>
-          <w:rFonts w:asciiTheme="minorHAnsi" w:hAnsiTheme="minorHAnsi" w:cstheme="minorHAnsi"/>
-        </w:rPr>
-        <w:t>VizWiz</w:t>
-      </w:r>
-      <w:proofErr w:type="spellEnd"/>
-      <w:r>
-        <w:rPr>
-          <w:rFonts w:asciiTheme="minorHAnsi" w:hAnsiTheme="minorHAnsi" w:cstheme="minorHAnsi"/>
-        </w:rPr>
-        <w:t xml:space="preserve"> dataset</w:t>
+        <w:t xml:space="preserve"> is the VizWiz dataset</w:t>
       </w:r>
       <w:r>
         <w:rPr>
@@ -1375,21 +1333,7 @@
         <w:rPr>
           <w:rFonts w:asciiTheme="minorHAnsi" w:hAnsiTheme="minorHAnsi" w:cstheme="minorHAnsi"/>
         </w:rPr>
-        <w:t xml:space="preserve"> The </w:t>
-      </w:r>
-      <w:proofErr w:type="spellStart"/>
-      <w:r>
-        <w:rPr>
-          <w:rFonts w:asciiTheme="minorHAnsi" w:hAnsiTheme="minorHAnsi" w:cstheme="minorHAnsi"/>
-        </w:rPr>
-        <w:t>VizWiz</w:t>
-      </w:r>
-      <w:proofErr w:type="spellEnd"/>
-      <w:r>
-        <w:rPr>
-          <w:rFonts w:asciiTheme="minorHAnsi" w:hAnsiTheme="minorHAnsi" w:cstheme="minorHAnsi"/>
-        </w:rPr>
-        <w:t xml:space="preserve"> dataset is a difficult dataset to model when compared to other dataset in the literature because of poor lighting, poor framing and image blur. The questions are also directly translated to speech and </w:t>
+        <w:t xml:space="preserve"> The VizWiz dataset is a difficult dataset to model when compared to other dataset in the literature because of poor lighting, poor framing and image blur. The questions are also directly translated to speech and </w:t>
       </w:r>
       <w:r>
         <w:rPr>
@@ -1740,6 +1684,23 @@
       </w:r>
     </w:p>
     <w:p/>
+    <w:p>
+      <w:pPr>
+        <w:spacing w:line="276" w:lineRule="auto"/>
+        <w:jc w:val="both"/>
+        <w:rPr>
+          <w:rFonts w:asciiTheme="minorHAnsi" w:hAnsiTheme="minorHAnsi" w:cstheme="minorHAnsi"/>
+        </w:rPr>
+      </w:pPr>
+      <w:r>
+        <w:rPr>
+          <w:rFonts w:asciiTheme="minorHAnsi" w:hAnsiTheme="minorHAnsi" w:cstheme="minorHAnsi"/>
+        </w:rPr>
+        <w:t>In the case of text summarization model, an intrinsic, content-based, n-gram evaluation is used. The model is also evaluated extrinsically on the basis of its task-specific summarization capabilities.</w:t>
+      </w:r>
+      <w:bookmarkStart w:id="1" w:name="_GoBack"/>
+      <w:bookmarkEnd w:id="1"/>
+    </w:p>
     <w:p>
       <w:pPr>
         <w:spacing w:line="276" w:lineRule="auto"/>
@@ -3636,7 +3597,7 @@
 </file>
 
 <file path=customXml/itemProps1.xml><?xml version="1.0" encoding="utf-8"?>
-<ds:datastoreItem xmlns:ds="http://schemas.openxmlformats.org/officeDocument/2006/customXml" ds:itemID="{CD8007B6-D3DB-44F4-9BF4-58372421014C}">
+<ds:datastoreItem xmlns:ds="http://schemas.openxmlformats.org/officeDocument/2006/customXml" ds:itemID="{C9833E3B-D865-4FB8-8112-E02389ED93A9}">
   <ds:schemaRefs>
     <ds:schemaRef ds:uri="http://schemas.openxmlformats.org/officeDocument/2006/bibliography"/>
   </ds:schemaRefs>

</xml_diff>

<commit_message>
Added VQA process diagram to the panel report
</commit_message>
<xml_diff>
--- a/Panel Presentation/Panel_Report.docx
+++ b/Panel Presentation/Panel_Report.docx
@@ -1476,7 +1476,191 @@
         <w:rPr>
           <w:rFonts w:asciiTheme="minorHAnsi" w:hAnsiTheme="minorHAnsi" w:cstheme="minorHAnsi"/>
         </w:rPr>
-        <w:t>A blind person can ask a question to the chatbot through speech. This speech is converted into text using Google’s Text-to-Speech API. The natural language question is then fed into model along with an image. The resulting answer is then again converted into speech using the same API and read back to the user. In the case of warning system, the output of VQA model is analyzed to inform the user about any potential dangers. For text summarizer, we implement a scene summarizer model and read out a short description of the scene whenever asked by the user.  Scene change model is also implemented to alert user in case of any scene change. The models can also be hosted in cloud and interface with app can be provided using high bandwidth channels for optimal performance.</w:t>
+        <w:t xml:space="preserve">A blind person can ask a question to the chatbot through speech. This speech is converted into text using Google’s Text-to-Speech API. The natural language question is then fed into model along with an image. The resulting answer is then again converted into speech using the same API and read back to the user. In the case of warning system, the output of VQA model is analyzed to inform the user about any potential dangers. For text summarizer, we implement a scene summarizer model and read out a short description of the scene whenever asked by the user.  </w:t>
+      </w:r>
+      <w:r>
+        <w:rPr>
+          <w:rFonts w:asciiTheme="minorHAnsi" w:hAnsiTheme="minorHAnsi" w:cstheme="minorHAnsi"/>
+        </w:rPr>
+        <w:t>The s</w:t>
+      </w:r>
+      <w:r>
+        <w:rPr>
+          <w:rFonts w:asciiTheme="minorHAnsi" w:hAnsiTheme="minorHAnsi" w:cstheme="minorHAnsi"/>
+        </w:rPr>
+        <w:t xml:space="preserve">cene change model is also implemented to alert </w:t>
+      </w:r>
+      <w:r>
+        <w:rPr>
+          <w:rFonts w:asciiTheme="minorHAnsi" w:hAnsiTheme="minorHAnsi" w:cstheme="minorHAnsi"/>
+        </w:rPr>
+        <w:t xml:space="preserve">the </w:t>
+      </w:r>
+      <w:r>
+        <w:rPr>
+          <w:rFonts w:asciiTheme="minorHAnsi" w:hAnsiTheme="minorHAnsi" w:cstheme="minorHAnsi"/>
+        </w:rPr>
+        <w:t>user in case of any scene change. The models can also be hosted in</w:t>
+      </w:r>
+      <w:r>
+        <w:rPr>
+          <w:rFonts w:asciiTheme="minorHAnsi" w:hAnsiTheme="minorHAnsi" w:cstheme="minorHAnsi"/>
+        </w:rPr>
+        <w:t xml:space="preserve"> the </w:t>
+      </w:r>
+      <w:r>
+        <w:rPr>
+          <w:rFonts w:asciiTheme="minorHAnsi" w:hAnsiTheme="minorHAnsi" w:cstheme="minorHAnsi"/>
+        </w:rPr>
+        <w:t xml:space="preserve">cloud and interface with </w:t>
+      </w:r>
+      <w:r>
+        <w:rPr>
+          <w:rFonts w:asciiTheme="minorHAnsi" w:hAnsiTheme="minorHAnsi" w:cstheme="minorHAnsi"/>
+        </w:rPr>
+        <w:t xml:space="preserve">the </w:t>
+      </w:r>
+      <w:bookmarkStart w:id="1" w:name="_GoBack"/>
+      <w:bookmarkEnd w:id="1"/>
+      <w:r>
+        <w:rPr>
+          <w:rFonts w:asciiTheme="minorHAnsi" w:hAnsiTheme="minorHAnsi" w:cstheme="minorHAnsi"/>
+        </w:rPr>
+        <w:t>app can be provided using high bandwidth channels for optimal performance.</w:t>
+      </w:r>
+      <w:r>
+        <w:rPr>
+          <w:rFonts w:asciiTheme="minorHAnsi" w:hAnsiTheme="minorHAnsi" w:cstheme="minorHAnsi"/>
+        </w:rPr>
+        <w:t xml:space="preserve"> The whole process of Visual Question Answering is shown in Figure 2. </w:t>
+      </w:r>
+      <w:r>
+        <w:rPr>
+          <w:rFonts w:asciiTheme="minorHAnsi" w:hAnsiTheme="minorHAnsi" w:cstheme="minorHAnsi"/>
+        </w:rPr>
+        <w:t>Here the model is run on a remote cloud server. The text and the image are transferred to the cloud and answer is obtained back to the user and converted into speech form.</w:t>
+      </w:r>
+    </w:p>
+    <w:p>
+      <w:pPr>
+        <w:keepNext/>
+        <w:spacing w:line="276" w:lineRule="auto"/>
+        <w:jc w:val="center"/>
+      </w:pPr>
+      <w:r>
+        <w:rPr>
+          <w:noProof/>
+        </w:rPr>
+        <w:lastRenderedPageBreak/>
+        <w:drawing>
+          <wp:inline distT="0" distB="0" distL="0" distR="0" wp14:anchorId="24C5798B" wp14:editId="6B439F4E">
+            <wp:extent cx="3754680" cy="3307080"/>
+            <wp:effectExtent l="0" t="0" r="0" b="7620"/>
+            <wp:docPr id="7" name="Picture 7"/>
+            <wp:cNvGraphicFramePr>
+              <a:graphicFrameLocks xmlns:a="http://schemas.openxmlformats.org/drawingml/2006/main" noChangeAspect="1"/>
+            </wp:cNvGraphicFramePr>
+            <a:graphic xmlns:a="http://schemas.openxmlformats.org/drawingml/2006/main">
+              <a:graphicData uri="http://schemas.openxmlformats.org/drawingml/2006/picture">
+                <pic:pic xmlns:pic="http://schemas.openxmlformats.org/drawingml/2006/picture">
+                  <pic:nvPicPr>
+                    <pic:cNvPr id="0" name="Picture 5"/>
+                    <pic:cNvPicPr>
+                      <a:picLocks noChangeAspect="1" noChangeArrowheads="1"/>
+                    </pic:cNvPicPr>
+                  </pic:nvPicPr>
+                  <pic:blipFill>
+                    <a:blip r:embed="rId13">
+                      <a:extLst>
+                        <a:ext uri="{28A0092B-C50C-407E-A947-70E740481C1C}">
+                          <a14:useLocalDpi xmlns:a14="http://schemas.microsoft.com/office/drawing/2010/main" val="0"/>
+                        </a:ext>
+                      </a:extLst>
+                    </a:blip>
+                    <a:srcRect/>
+                    <a:stretch>
+                      <a:fillRect/>
+                    </a:stretch>
+                  </pic:blipFill>
+                  <pic:spPr bwMode="auto">
+                    <a:xfrm>
+                      <a:off x="0" y="0"/>
+                      <a:ext cx="3767527" cy="3318395"/>
+                    </a:xfrm>
+                    <a:prstGeom prst="rect">
+                      <a:avLst/>
+                    </a:prstGeom>
+                    <a:noFill/>
+                    <a:ln>
+                      <a:noFill/>
+                    </a:ln>
+                  </pic:spPr>
+                </pic:pic>
+              </a:graphicData>
+            </a:graphic>
+          </wp:inline>
+        </w:drawing>
+      </w:r>
+    </w:p>
+    <w:p>
+      <w:pPr>
+        <w:pStyle w:val="Caption"/>
+        <w:jc w:val="center"/>
+        <w:rPr>
+          <w:rFonts w:asciiTheme="minorHAnsi" w:hAnsiTheme="minorHAnsi" w:cstheme="minorHAnsi"/>
+          <w:sz w:val="20"/>
+          <w:szCs w:val="20"/>
+        </w:rPr>
+      </w:pPr>
+      <w:r>
+        <w:rPr>
+          <w:sz w:val="20"/>
+          <w:szCs w:val="20"/>
+        </w:rPr>
+        <w:t xml:space="preserve">Figure </w:t>
+      </w:r>
+      <w:r>
+        <w:rPr>
+          <w:sz w:val="20"/>
+          <w:szCs w:val="20"/>
+        </w:rPr>
+        <w:fldChar w:fldCharType="begin"/>
+      </w:r>
+      <w:r>
+        <w:rPr>
+          <w:sz w:val="20"/>
+          <w:szCs w:val="20"/>
+        </w:rPr>
+        <w:instrText xml:space="preserve"> SEQ Figure \* ARABIC </w:instrText>
+      </w:r>
+      <w:r>
+        <w:rPr>
+          <w:sz w:val="20"/>
+          <w:szCs w:val="20"/>
+        </w:rPr>
+        <w:fldChar w:fldCharType="separate"/>
+      </w:r>
+      <w:r>
+        <w:rPr>
+          <w:noProof/>
+          <w:sz w:val="20"/>
+          <w:szCs w:val="20"/>
+        </w:rPr>
+        <w:t>2</w:t>
+      </w:r>
+      <w:r>
+        <w:rPr>
+          <w:sz w:val="20"/>
+          <w:szCs w:val="20"/>
+        </w:rPr>
+        <w:fldChar w:fldCharType="end"/>
+      </w:r>
+      <w:r>
+        <w:rPr>
+          <w:sz w:val="20"/>
+          <w:szCs w:val="20"/>
+        </w:rPr>
+        <w:t>. Visual Question Answering process</w:t>
       </w:r>
     </w:p>
     <w:p>
@@ -1541,14 +1725,7 @@
         <w:rPr>
           <w:rFonts w:asciiTheme="minorHAnsi" w:hAnsiTheme="minorHAnsi" w:cstheme="minorHAnsi"/>
         </w:rPr>
-        <w:t xml:space="preserve"> answers. If the answer provided </w:t>
-      </w:r>
-      <w:r>
-        <w:rPr>
-          <w:rFonts w:asciiTheme="minorHAnsi" w:hAnsiTheme="minorHAnsi" w:cstheme="minorHAnsi"/>
-        </w:rPr>
-        <w:lastRenderedPageBreak/>
-        <w:t xml:space="preserve">by the model is equal to at least 3 of those answers. Then the VQA model is said to have 100% accuracy. </w:t>
+        <w:t xml:space="preserve"> answers. If the answer provided by the model is equal to at least 3 of those answers. Then the VQA model is said to have 100% accuracy. </w:t>
       </w:r>
     </w:p>
     <w:p>
@@ -1590,7 +1767,7 @@
                     </pic:cNvPicPr>
                   </pic:nvPicPr>
                   <pic:blipFill>
-                    <a:blip r:embed="rId13">
+                    <a:blip r:embed="rId14">
                       <a:extLst>
                         <a:ext uri="{28A0092B-C50C-407E-A947-70E740481C1C}">
                           <a14:useLocalDpi xmlns:a14="http://schemas.microsoft.com/office/drawing/2010/main" val="0"/>
@@ -1698,8 +1875,6 @@
         </w:rPr>
         <w:t>In the case of text summarization model, an intrinsic, content-based, n-gram evaluation is used. The model is also evaluated extrinsically on the basis of its task-specific summarization capabilities.</w:t>
       </w:r>
-      <w:bookmarkStart w:id="1" w:name="_GoBack"/>
-      <w:bookmarkEnd w:id="1"/>
     </w:p>
     <w:p>
       <w:pPr>
@@ -1831,7 +2006,15 @@
           <w:rFonts w:ascii="Calibri" w:hAnsi="Calibri"/>
           <w:noProof/>
         </w:rPr>
-        <w:t xml:space="preserve">, “VizWiz Grand Challenge: Answering Visual Questions from Blind People,” in </w:t>
+        <w:t xml:space="preserve">, “VizWiz Grand Challenge: Answering Visual Questions from Blind </w:t>
+      </w:r>
+      <w:r>
+        <w:rPr>
+          <w:rFonts w:ascii="Calibri" w:hAnsi="Calibri"/>
+          <w:noProof/>
+        </w:rPr>
+        <w:lastRenderedPageBreak/>
+        <w:t xml:space="preserve">People,” in </w:t>
       </w:r>
       <w:r>
         <w:rPr>
@@ -1866,7 +2049,7 @@
       </w:r>
     </w:p>
     <w:sectPr>
-      <w:headerReference w:type="default" r:id="rId14"/>
+      <w:headerReference w:type="default" r:id="rId15"/>
       <w:pgSz w:w="11906" w:h="16838" w:code="9"/>
       <w:pgMar w:top="1440" w:right="1440" w:bottom="1440" w:left="1440" w:header="708" w:footer="708" w:gutter="0"/>
       <w:cols w:space="708"/>
@@ -3597,7 +3780,7 @@
 </file>
 
 <file path=customXml/itemProps1.xml><?xml version="1.0" encoding="utf-8"?>
-<ds:datastoreItem xmlns:ds="http://schemas.openxmlformats.org/officeDocument/2006/customXml" ds:itemID="{C9833E3B-D865-4FB8-8112-E02389ED93A9}">
+<ds:datastoreItem xmlns:ds="http://schemas.openxmlformats.org/officeDocument/2006/customXml" ds:itemID="{BC0EB91F-5A06-45C1-9AF4-6D5392B7C428}">
   <ds:schemaRefs>
     <ds:schemaRef ds:uri="http://schemas.openxmlformats.org/officeDocument/2006/bibliography"/>
   </ds:schemaRefs>

</xml_diff>

<commit_message>
Rahul said it not text to speech but it only speech nice
</commit_message>
<xml_diff>
--- a/Panel Presentation/Panel_Report.docx
+++ b/Panel Presentation/Panel_Report.docx
@@ -1303,19 +1303,7 @@
         <w:rPr>
           <w:rFonts w:asciiTheme="minorHAnsi" w:hAnsiTheme="minorHAnsi" w:cstheme="minorHAnsi"/>
         </w:rPr>
-        <w:t xml:space="preserve"> answer to their daily questions. </w:t>
-      </w:r>
-      <w:r>
-        <w:rPr>
-          <w:rFonts w:asciiTheme="minorHAnsi" w:hAnsiTheme="minorHAnsi" w:cstheme="minorHAnsi"/>
-        </w:rPr>
-        <w:t>A person asked a visual question by taking a picture and then recording a spoken question</w:t>
-      </w:r>
-      <w:r>
-        <w:rPr>
-          <w:rFonts w:asciiTheme="minorHAnsi" w:hAnsiTheme="minorHAnsi" w:cstheme="minorHAnsi"/>
-        </w:rPr>
-        <w:t xml:space="preserve">. The image and spoken question were collected anonymously. </w:t>
+        <w:t xml:space="preserve"> answer to their daily questions. A person asked a visual question by taking a picture and then recording a spoken question. The image and spoken question were collected anonymously. </w:t>
       </w:r>
       <w:r>
         <w:rPr>
@@ -1476,52 +1464,64 @@
         <w:rPr>
           <w:rFonts w:asciiTheme="minorHAnsi" w:hAnsiTheme="minorHAnsi" w:cstheme="minorHAnsi"/>
         </w:rPr>
-        <w:t xml:space="preserve">A blind person can ask a question to the chatbot through speech. This speech is converted into text using Google’s Text-to-Speech API. The natural language question is then fed into model along with an image. The resulting answer is then again converted into speech using the same API and read back to the user. In the case of warning system, the output of VQA model is analyzed to inform the user about any potential dangers. For text summarizer, we implement a scene summarizer model and read out a short description of the scene whenever asked by the user.  </w:t>
-      </w:r>
-      <w:r>
-        <w:rPr>
-          <w:rFonts w:asciiTheme="minorHAnsi" w:hAnsiTheme="minorHAnsi" w:cstheme="minorHAnsi"/>
-        </w:rPr>
-        <w:t>The s</w:t>
-      </w:r>
-      <w:r>
-        <w:rPr>
-          <w:rFonts w:asciiTheme="minorHAnsi" w:hAnsiTheme="minorHAnsi" w:cstheme="minorHAnsi"/>
-        </w:rPr>
-        <w:t xml:space="preserve">cene change model is also implemented to alert </w:t>
-      </w:r>
-      <w:r>
-        <w:rPr>
-          <w:rFonts w:asciiTheme="minorHAnsi" w:hAnsiTheme="minorHAnsi" w:cstheme="minorHAnsi"/>
-        </w:rPr>
-        <w:t xml:space="preserve">the </w:t>
-      </w:r>
-      <w:r>
-        <w:rPr>
-          <w:rFonts w:asciiTheme="minorHAnsi" w:hAnsiTheme="minorHAnsi" w:cstheme="minorHAnsi"/>
-        </w:rPr>
-        <w:t>user in case of any scene change. The models can also be hosted in</w:t>
-      </w:r>
-      <w:r>
-        <w:rPr>
-          <w:rFonts w:asciiTheme="minorHAnsi" w:hAnsiTheme="minorHAnsi" w:cstheme="minorHAnsi"/>
-        </w:rPr>
-        <w:t xml:space="preserve"> the </w:t>
-      </w:r>
-      <w:r>
-        <w:rPr>
-          <w:rFonts w:asciiTheme="minorHAnsi" w:hAnsiTheme="minorHAnsi" w:cstheme="minorHAnsi"/>
-        </w:rPr>
-        <w:t xml:space="preserve">cloud and interface with </w:t>
-      </w:r>
-      <w:r>
-        <w:rPr>
-          <w:rFonts w:asciiTheme="minorHAnsi" w:hAnsiTheme="minorHAnsi" w:cstheme="minorHAnsi"/>
-        </w:rPr>
-        <w:t xml:space="preserve">the </w:t>
+        <w:t xml:space="preserve">A blind person can ask a question to the chatbot through speech. This speech is converted into text using Google’s Speech API. The natural language question is then fed </w:t>
+      </w:r>
+      <w:r>
+        <w:rPr>
+          <w:rFonts w:asciiTheme="minorHAnsi" w:hAnsiTheme="minorHAnsi" w:cstheme="minorHAnsi"/>
+        </w:rPr>
+        <w:t>to the</w:t>
       </w:r>
       <w:bookmarkStart w:id="1" w:name="_GoBack"/>
       <w:bookmarkEnd w:id="1"/>
+      <w:r>
+        <w:rPr>
+          <w:rFonts w:asciiTheme="minorHAnsi" w:hAnsiTheme="minorHAnsi" w:cstheme="minorHAnsi"/>
+        </w:rPr>
+        <w:t xml:space="preserve"> model along with an image. The resulting answer is then again converted into speech using the same API and read back to the user. In the case of warning system, the output of VQA model is analyzed to inform the user about any potential dangers. For text summarizer, we implement a scene summarizer model and read out a short description of the scene whenever asked by the user.  </w:t>
+      </w:r>
+      <w:r>
+        <w:rPr>
+          <w:rFonts w:asciiTheme="minorHAnsi" w:hAnsiTheme="minorHAnsi" w:cstheme="minorHAnsi"/>
+        </w:rPr>
+        <w:t>The s</w:t>
+      </w:r>
+      <w:r>
+        <w:rPr>
+          <w:rFonts w:asciiTheme="minorHAnsi" w:hAnsiTheme="minorHAnsi" w:cstheme="minorHAnsi"/>
+        </w:rPr>
+        <w:t xml:space="preserve">cene change model is also implemented to alert </w:t>
+      </w:r>
+      <w:r>
+        <w:rPr>
+          <w:rFonts w:asciiTheme="minorHAnsi" w:hAnsiTheme="minorHAnsi" w:cstheme="minorHAnsi"/>
+        </w:rPr>
+        <w:t xml:space="preserve">the </w:t>
+      </w:r>
+      <w:r>
+        <w:rPr>
+          <w:rFonts w:asciiTheme="minorHAnsi" w:hAnsiTheme="minorHAnsi" w:cstheme="minorHAnsi"/>
+        </w:rPr>
+        <w:t>user in case of any scene change. The models can also be hosted in</w:t>
+      </w:r>
+      <w:r>
+        <w:rPr>
+          <w:rFonts w:asciiTheme="minorHAnsi" w:hAnsiTheme="minorHAnsi" w:cstheme="minorHAnsi"/>
+        </w:rPr>
+        <w:t xml:space="preserve"> the </w:t>
+      </w:r>
+      <w:r>
+        <w:rPr>
+          <w:rFonts w:asciiTheme="minorHAnsi" w:hAnsiTheme="minorHAnsi" w:cstheme="minorHAnsi"/>
+        </w:rPr>
+        <w:t xml:space="preserve">cloud and interface with </w:t>
+      </w:r>
+      <w:r>
+        <w:rPr>
+          <w:rFonts w:asciiTheme="minorHAnsi" w:hAnsiTheme="minorHAnsi" w:cstheme="minorHAnsi"/>
+        </w:rPr>
+        <w:t xml:space="preserve">the </w:t>
+      </w:r>
       <w:r>
         <w:rPr>
           <w:rFonts w:asciiTheme="minorHAnsi" w:hAnsiTheme="minorHAnsi" w:cstheme="minorHAnsi"/>
@@ -3070,6 +3070,7 @@
     <w:lsdException w:name="HTML Sample" w:semiHidden="1" w:unhideWhenUsed="1"/>
     <w:lsdException w:name="HTML Typewriter" w:semiHidden="1" w:unhideWhenUsed="1"/>
     <w:lsdException w:name="HTML Variable" w:semiHidden="1" w:unhideWhenUsed="1"/>
+    <w:lsdException w:name="Normal Table" w:semiHidden="1" w:unhideWhenUsed="1"/>
     <w:lsdException w:name="annotation subject" w:semiHidden="1" w:unhideWhenUsed="1"/>
     <w:lsdException w:name="No List" w:semiHidden="1" w:unhideWhenUsed="1"/>
     <w:lsdException w:name="Outline List 1" w:semiHidden="1" w:unhideWhenUsed="1"/>
@@ -3116,8 +3117,10 @@
     <w:lsdException w:name="Table Subtle 2" w:semiHidden="1" w:unhideWhenUsed="1"/>
     <w:lsdException w:name="Table Web 1" w:semiHidden="1" w:unhideWhenUsed="1"/>
     <w:lsdException w:name="Table Web 2" w:semiHidden="1" w:unhideWhenUsed="1"/>
+    <w:lsdException w:name="Table Web 3" w:semiHidden="1" w:unhideWhenUsed="1"/>
     <w:lsdException w:name="Balloon Text" w:semiHidden="1" w:unhideWhenUsed="1"/>
     <w:lsdException w:name="Table Grid" w:uiPriority="39"/>
+    <w:lsdException w:name="Table Theme" w:semiHidden="1" w:unhideWhenUsed="1"/>
     <w:lsdException w:name="Placeholder Text" w:semiHidden="1"/>
     <w:lsdException w:name="No Spacing" w:uiPriority="1" w:qFormat="1"/>
     <w:lsdException w:name="Light Shading" w:uiPriority="60"/>
@@ -3780,7 +3783,7 @@
 </file>
 
 <file path=customXml/itemProps1.xml><?xml version="1.0" encoding="utf-8"?>
-<ds:datastoreItem xmlns:ds="http://schemas.openxmlformats.org/officeDocument/2006/customXml" ds:itemID="{8B00F883-74FD-4BDC-8E36-8BB26DB5727F}">
+<ds:datastoreItem xmlns:ds="http://schemas.openxmlformats.org/officeDocument/2006/customXml" ds:itemID="{2A567983-A4BF-4E87-B522-BFF62EDB01AA}">
   <ds:schemaRefs>
     <ds:schemaRef ds:uri="http://schemas.openxmlformats.org/officeDocument/2006/bibliography"/>
   </ds:schemaRefs>

</xml_diff>

<commit_message>
References now in the same page
</commit_message>
<xml_diff>
--- a/Panel Presentation/Panel_Report.docx
+++ b/Panel Presentation/Panel_Report.docx
@@ -399,6 +399,7 @@
           <w:szCs w:val="28"/>
         </w:rPr>
       </w:pPr>
+      <w:proofErr w:type="spellStart"/>
       <w:r>
         <w:rPr>
           <w:rFonts w:asciiTheme="minorHAnsi" w:hAnsiTheme="minorHAnsi" w:cstheme="minorHAnsi"/>
@@ -419,6 +420,7 @@
         </w:rPr>
         <w:t>a</w:t>
       </w:r>
+      <w:proofErr w:type="spellEnd"/>
       <w:r>
         <w:rPr>
           <w:rFonts w:asciiTheme="minorHAnsi" w:hAnsiTheme="minorHAnsi" w:cstheme="minorHAnsi"/>
@@ -607,7 +609,31 @@
           <w:sz w:val="28"/>
           <w:szCs w:val="28"/>
         </w:rPr>
-        <w:t>Shetty Yashas Shashidhar</w:t>
+        <w:t xml:space="preserve">Shetty </w:t>
+      </w:r>
+      <w:proofErr w:type="spellStart"/>
+      <w:r>
+        <w:rPr>
+          <w:rFonts w:asciiTheme="minorHAnsi" w:hAnsiTheme="minorHAnsi" w:cstheme="minorHAnsi"/>
+          <w:b/>
+          <w:bCs/>
+          <w:color w:val="auto"/>
+          <w:sz w:val="28"/>
+          <w:szCs w:val="28"/>
+        </w:rPr>
+        <w:t>Yashas</w:t>
+      </w:r>
+      <w:proofErr w:type="spellEnd"/>
+      <w:r>
+        <w:rPr>
+          <w:rFonts w:asciiTheme="minorHAnsi" w:hAnsiTheme="minorHAnsi" w:cstheme="minorHAnsi"/>
+          <w:b/>
+          <w:bCs/>
+          <w:color w:val="auto"/>
+          <w:sz w:val="28"/>
+          <w:szCs w:val="28"/>
+        </w:rPr>
+        <w:t xml:space="preserve"> Shashidhar</w:t>
       </w:r>
     </w:p>
     <w:p>
@@ -1254,7 +1280,21 @@
         <w:rPr>
           <w:rFonts w:asciiTheme="minorHAnsi" w:hAnsiTheme="minorHAnsi" w:cstheme="minorHAnsi"/>
         </w:rPr>
-        <w:t xml:space="preserve"> is the VizWiz dataset</w:t>
+        <w:t xml:space="preserve"> is the </w:t>
+      </w:r>
+      <w:proofErr w:type="spellStart"/>
+      <w:r>
+        <w:rPr>
+          <w:rFonts w:asciiTheme="minorHAnsi" w:hAnsiTheme="minorHAnsi" w:cstheme="minorHAnsi"/>
+        </w:rPr>
+        <w:t>VizWiz</w:t>
+      </w:r>
+      <w:proofErr w:type="spellEnd"/>
+      <w:r>
+        <w:rPr>
+          <w:rFonts w:asciiTheme="minorHAnsi" w:hAnsiTheme="minorHAnsi" w:cstheme="minorHAnsi"/>
+        </w:rPr>
+        <w:t xml:space="preserve"> dataset</w:t>
       </w:r>
       <w:r>
         <w:rPr>
@@ -1321,7 +1361,21 @@
         <w:rPr>
           <w:rFonts w:asciiTheme="minorHAnsi" w:hAnsiTheme="minorHAnsi" w:cstheme="minorHAnsi"/>
         </w:rPr>
-        <w:t xml:space="preserve"> The VizWiz dataset is a difficult dataset to model when compared to other dataset in the literature because of poor lighting, poor framing and image blur. The questions are also directly translated to speech and </w:t>
+        <w:t xml:space="preserve"> The </w:t>
+      </w:r>
+      <w:proofErr w:type="spellStart"/>
+      <w:r>
+        <w:rPr>
+          <w:rFonts w:asciiTheme="minorHAnsi" w:hAnsiTheme="minorHAnsi" w:cstheme="minorHAnsi"/>
+        </w:rPr>
+        <w:t>VizWiz</w:t>
+      </w:r>
+      <w:proofErr w:type="spellEnd"/>
+      <w:r>
+        <w:rPr>
+          <w:rFonts w:asciiTheme="minorHAnsi" w:hAnsiTheme="minorHAnsi" w:cstheme="minorHAnsi"/>
+        </w:rPr>
+        <w:t xml:space="preserve"> dataset is a difficult dataset to model when compared to other dataset in the literature because of poor lighting, poor framing and image blur. The questions are also directly translated to speech and </w:t>
       </w:r>
       <w:r>
         <w:rPr>
@@ -1472,8 +1526,6 @@
         </w:rPr>
         <w:t>to the</w:t>
       </w:r>
-      <w:bookmarkStart w:id="1" w:name="_GoBack"/>
-      <w:bookmarkEnd w:id="1"/>
       <w:r>
         <w:rPr>
           <w:rFonts w:asciiTheme="minorHAnsi" w:hAnsiTheme="minorHAnsi" w:cstheme="minorHAnsi"/>
@@ -1553,9 +1605,9 @@
         </w:rPr>
         <w:lastRenderedPageBreak/>
         <w:drawing>
-          <wp:inline distT="0" distB="0" distL="0" distR="0" wp14:anchorId="24C5798B" wp14:editId="6B439F4E">
-            <wp:extent cx="3754680" cy="3307080"/>
-            <wp:effectExtent l="0" t="0" r="0" b="7620"/>
+          <wp:inline distT="0" distB="0" distL="0" distR="0" wp14:anchorId="24C5798B" wp14:editId="541D672E">
+            <wp:extent cx="3754120" cy="3169920"/>
+            <wp:effectExtent l="0" t="0" r="0" b="0"/>
             <wp:docPr id="7" name="Picture 7"/>
             <wp:cNvGraphicFramePr>
               <a:graphicFrameLocks xmlns:a="http://schemas.openxmlformats.org/drawingml/2006/main" noChangeAspect="1"/>
@@ -1585,7 +1637,7 @@
                   <pic:spPr bwMode="auto">
                     <a:xfrm>
                       <a:off x="0" y="0"/>
-                      <a:ext cx="3767527" cy="3318395"/>
+                      <a:ext cx="3767537" cy="3181249"/>
                     </a:xfrm>
                     <a:prstGeom prst="rect">
                       <a:avLst/>
@@ -1662,15 +1714,6 @@
         </w:rPr>
         <w:t>. Visual Question Answering process</w:t>
       </w:r>
-    </w:p>
-    <w:p>
-      <w:pPr>
-        <w:spacing w:line="276" w:lineRule="auto"/>
-        <w:jc w:val="both"/>
-        <w:rPr>
-          <w:rFonts w:asciiTheme="minorHAnsi" w:hAnsiTheme="minorHAnsi" w:cstheme="minorHAnsi"/>
-        </w:rPr>
-      </w:pPr>
     </w:p>
     <w:p>
       <w:pPr>
@@ -1860,7 +1903,6 @@
         <w:t>. Evaluation metric</w:t>
       </w:r>
     </w:p>
-    <w:p/>
     <w:p>
       <w:pPr>
         <w:spacing w:line="276" w:lineRule="auto"/>
@@ -1921,6 +1963,10 @@
         <w:jc w:val="both"/>
         <w:rPr>
           <w:rFonts w:asciiTheme="minorHAnsi" w:hAnsiTheme="minorHAnsi" w:cstheme="minorHAnsi"/>
+          <w:b/>
+          <w:bCs/>
+          <w:sz w:val="36"/>
+          <w:szCs w:val="36"/>
         </w:rPr>
       </w:pPr>
     </w:p>
@@ -2006,15 +2052,7 @@
           <w:rFonts w:ascii="Calibri" w:hAnsi="Calibri"/>
           <w:noProof/>
         </w:rPr>
-        <w:t xml:space="preserve">, “VizWiz Grand Challenge: Answering Visual Questions from Blind </w:t>
-      </w:r>
-      <w:r>
-        <w:rPr>
-          <w:rFonts w:ascii="Calibri" w:hAnsi="Calibri"/>
-          <w:noProof/>
-        </w:rPr>
-        <w:lastRenderedPageBreak/>
-        <w:t xml:space="preserve">People,” in </w:t>
+        <w:t xml:space="preserve">, “VizWiz Grand Challenge: Answering Visual Questions from Blind People,” in </w:t>
       </w:r>
       <w:r>
         <w:rPr>
@@ -2045,8 +2083,11 @@
         <w:rPr>
           <w:rFonts w:asciiTheme="minorHAnsi" w:hAnsiTheme="minorHAnsi" w:cstheme="minorHAnsi"/>
         </w:rPr>
+        <w:lastRenderedPageBreak/>
         <w:fldChar w:fldCharType="end"/>
       </w:r>
+      <w:bookmarkStart w:id="1" w:name="_GoBack"/>
+      <w:bookmarkEnd w:id="1"/>
     </w:p>
     <w:sectPr>
       <w:headerReference w:type="default" r:id="rId15"/>
@@ -3783,7 +3824,7 @@
 </file>
 
 <file path=customXml/itemProps1.xml><?xml version="1.0" encoding="utf-8"?>
-<ds:datastoreItem xmlns:ds="http://schemas.openxmlformats.org/officeDocument/2006/customXml" ds:itemID="{2A567983-A4BF-4E87-B522-BFF62EDB01AA}">
+<ds:datastoreItem xmlns:ds="http://schemas.openxmlformats.org/officeDocument/2006/customXml" ds:itemID="{0D3BDEDC-3C5E-443D-B9E2-B0353968B99F}">
   <ds:schemaRefs>
     <ds:schemaRef ds:uri="http://schemas.openxmlformats.org/officeDocument/2006/bibliography"/>
   </ds:schemaRefs>

</xml_diff>